<commit_message>
namespaces renamed for template/writers (code)
</commit_message>
<xml_diff>
--- a/source/samples/export/iTinExportEngineSamples/output/writer/docx/sample01-from-config-file.docx
+++ b/source/samples/export/iTinExportEngineSamples/output/writer/docx/sample01-from-config-file.docx
@@ -7,9 +7,9 @@
       <w:pgMar w:top="1440" w:right="1440" w:bottom="1440" w:left="1440" w:header="708" w:footer="708" w:gutter="0"/>
       <w:cols w:space="708"/>
       <w:docGrid w:linePitch="360"/>
-      <w:footerReference w:type="default" r:id="R05a36661315f4d01"/>
-      <w:footerReference w:type="even" r:id="R28a1ebd1d7db4f36"/>
-      <w:footerReference w:type="first" r:id="Rad8763f1c0024474"/>
+      <w:footerReference w:type="default" r:id="Radfde814f17a4a71"/>
+      <w:footerReference w:type="even" r:id="Rbebe6c49bb08428c"/>
+      <w:footerReference w:type="first" r:id="R6d9aba3e9d7f4dec"/>
       <w:titlePg/>
     </w:sectPr>
     <w:sectPr/>

</xml_diff>

<commit_message>
Add Word Template Writer Sample (In progress..)
</commit_message>
<xml_diff>
--- a/source/samples/export/iTinExportEngineSamples/output/writer/docx/sample01-from-config-file.docx
+++ b/source/samples/export/iTinExportEngineSamples/output/writer/docx/sample01-from-config-file.docx
@@ -7,9 +7,9 @@
       <w:pgMar w:top="1440" w:right="1440" w:bottom="1440" w:left="1440" w:header="708" w:footer="708" w:gutter="0"/>
       <w:cols w:space="708"/>
       <w:docGrid w:linePitch="360"/>
-      <w:footerReference w:type="default" r:id="Radfde814f17a4a71"/>
-      <w:footerReference w:type="even" r:id="Rbebe6c49bb08428c"/>
-      <w:footerReference w:type="first" r:id="R6d9aba3e9d7f4dec"/>
+      <w:footerReference w:type="default" r:id="R47467cc8201445a8"/>
+      <w:footerReference w:type="even" r:id="Rc5e8576ab3bc4561"/>
+      <w:footerReference w:type="first" r:id="R3797a619ec45453f"/>
       <w:titlePg/>
     </w:sectPr>
     <w:sectPr/>

</xml_diff>

<commit_message>
Minor changes in CsvWriter
</commit_message>
<xml_diff>
--- a/source/samples/export/iTinExportEngineSamples/output/writer/docx/sample01-from-config-file.docx
+++ b/source/samples/export/iTinExportEngineSamples/output/writer/docx/sample01-from-config-file.docx
@@ -7,9 +7,9 @@
       <w:pgMar w:top="1440" w:right="1440" w:bottom="1440" w:left="1440" w:header="708" w:footer="708" w:gutter="0"/>
       <w:cols w:space="708"/>
       <w:docGrid w:linePitch="360"/>
-      <w:footerReference w:type="default" r:id="R0aa10a71d62947ef"/>
-      <w:footerReference w:type="even" r:id="R425f675e648d4cef"/>
-      <w:footerReference w:type="first" r:id="Ra858f43e19334357"/>
+      <w:footerReference w:type="default" r:id="R08a49a8d707e4374"/>
+      <w:footerReference w:type="even" r:id="Rb8f212d9fe6f4d7f"/>
+      <w:footerReference w:type="first" r:id="R5fe9d9cdcd194605"/>
       <w:titlePg/>
     </w:sectPr>
     <w:sectPr/>

</xml_diff>

<commit_message>
Update native SqlWriter, add " ' " delimiter for text fields, numeric decimal/float values format correctly, datetime in progress...
</commit_message>
<xml_diff>
--- a/source/samples/export/iTinExportEngineSamples/output/writer/docx/sample01-from-config-file.docx
+++ b/source/samples/export/iTinExportEngineSamples/output/writer/docx/sample01-from-config-file.docx
@@ -7,9 +7,9 @@
       <w:pgMar w:top="1440" w:right="1440" w:bottom="1440" w:left="1440" w:header="708" w:footer="708" w:gutter="0"/>
       <w:cols w:space="708"/>
       <w:docGrid w:linePitch="360"/>
-      <w:footerReference w:type="default" r:id="R08a49a8d707e4374"/>
-      <w:footerReference w:type="even" r:id="Rb8f212d9fe6f4d7f"/>
-      <w:footerReference w:type="first" r:id="R5fe9d9cdcd194605"/>
+      <w:footerReference w:type="default" r:id="R9fd830b7098942a6"/>
+      <w:footerReference w:type="even" r:id="R73fcc869d9084d42"/>
+      <w:footerReference w:type="first" r:id="R583b290ad46d401e"/>
       <w:titlePg/>
     </w:sectPr>
     <w:sectPr/>

</xml_diff>

<commit_message>
Partial support of blocklines for Markdown writer
</commit_message>
<xml_diff>
--- a/source/samples/export/iTinExportEngineSamples/output/writer/docx/sample01-from-config-file.docx
+++ b/source/samples/export/iTinExportEngineSamples/output/writer/docx/sample01-from-config-file.docx
@@ -7,9 +7,9 @@
       <w:pgMar w:top="1440" w:right="1440" w:bottom="1440" w:left="1440" w:header="708" w:footer="708" w:gutter="0"/>
       <w:cols w:space="708"/>
       <w:docGrid w:linePitch="360"/>
-      <w:footerReference w:type="default" r:id="R9fd830b7098942a6"/>
-      <w:footerReference w:type="even" r:id="R73fcc869d9084d42"/>
-      <w:footerReference w:type="first" r:id="R583b290ad46d401e"/>
+      <w:footerReference w:type="default" r:id="R9e85701d9bca4923"/>
+      <w:footerReference w:type="even" r:id="Rcbfd39016d1f4cd6"/>
+      <w:footerReference w:type="first" r:id="Rdb0c5620587c470c"/>
       <w:titlePg/>
     </w:sectPr>
     <w:sectPr/>

</xml_diff>

<commit_message>
Add markdown help (help folder) in sample project, prepare many changes and bug fixes in v2.0.1
</commit_message>
<xml_diff>
--- a/source/samples/export/iTinExportEngineSamples/output/writer/docx/sample01-from-config-file.docx
+++ b/source/samples/export/iTinExportEngineSamples/output/writer/docx/sample01-from-config-file.docx
@@ -7,9 +7,9 @@
       <w:pgMar w:top="1440" w:right="1440" w:bottom="1440" w:left="1440" w:header="708" w:footer="708" w:gutter="0"/>
       <w:cols w:space="708"/>
       <w:docGrid w:linePitch="360"/>
-      <w:footerReference w:type="default" r:id="R9e85701d9bca4923"/>
-      <w:footerReference w:type="even" r:id="Rcbfd39016d1f4cd6"/>
-      <w:footerReference w:type="first" r:id="Rdb0c5620587c470c"/>
+      <w:footerReference w:type="default" r:id="Ra078086b090746ee"/>
+      <w:footerReference w:type="even" r:id="Rd6eeb64d16fc456d"/>
+      <w:footerReference w:type="first" r:id="R8c363d3daf9d4a24"/>
       <w:titlePg/>
     </w:sectPr>
     <w:sectPr/>

</xml_diff>